<commit_message>
iam in varun room
</commit_message>
<xml_diff>
--- a/loku.docx
+++ b/loku.docx
@@ -8,28 +8,18 @@
           <w:lang w:val="en-US"/>
         </w:rPr>
       </w:pPr>
-      <w:proofErr w:type="spellStart"/>
       <w:r>
         <w:rPr>
           <w:lang w:val="en-US"/>
         </w:rPr>
-        <w:t>Iam</w:t>
+        <w:t xml:space="preserve">Iam lokesh iam </w:t>
       </w:r>
-      <w:proofErr w:type="spellEnd"/>
       <w:r>
         <w:rPr>
           <w:lang w:val="en-US"/>
         </w:rPr>
-        <w:t xml:space="preserve"> lokesh </w:t>
+        <w:t>staying in room</w:t>
       </w:r>
-      <w:proofErr w:type="spellStart"/>
-      <w:r>
-        <w:rPr>
-          <w:lang w:val="en-US"/>
-        </w:rPr>
-        <w:t>iam</w:t>
-      </w:r>
-      <w:proofErr w:type="spellEnd"/>
       <w:r>
         <w:rPr>
           <w:lang w:val="en-US"/>
@@ -40,7 +30,7 @@
         <w:rPr>
           <w:lang w:val="en-US"/>
         </w:rPr>
-        <w:t>staying in room</w:t>
+        <w:t>with all frinds</w:t>
       </w:r>
     </w:p>
     <w:sectPr>

</xml_diff>